<commit_message>
started case description for Search patron records
</commit_message>
<xml_diff>
--- a/list of use cases.docx
+++ b/list of use cases.docx
@@ -722,11 +722,13 @@
           <w:rFonts w:cs="Arial"/>
         </w:rPr>
       </w:pPr>
+      <w:bookmarkStart w:id="0" w:name="_GoBack"/>
+      <w:bookmarkEnd w:id="0"/>
       <w:r>
         <w:rPr>
           <w:rFonts w:cs="Arial"/>
         </w:rPr>
-        <w:t>Search patron records</w:t>
+        <w:t>Check out books</w:t>
       </w:r>
     </w:p>
     <w:p>
@@ -744,7 +746,7 @@
         <w:rPr>
           <w:rFonts w:cs="Arial"/>
         </w:rPr>
-        <w:t>Check out books</w:t>
+        <w:t>Receive/process payments</w:t>
       </w:r>
     </w:p>
     <w:p>
@@ -762,7 +764,7 @@
         <w:rPr>
           <w:rFonts w:cs="Arial"/>
         </w:rPr>
-        <w:t>Receive/process payments</w:t>
+        <w:t>Check out books</w:t>
       </w:r>
     </w:p>
     <w:p>
@@ -780,7 +782,7 @@
         <w:rPr>
           <w:rFonts w:cs="Arial"/>
         </w:rPr>
-        <w:t>Check out books</w:t>
+        <w:t>Edit/add book records</w:t>
       </w:r>
     </w:p>
     <w:p>
@@ -798,7 +800,7 @@
         <w:rPr>
           <w:rFonts w:cs="Arial"/>
         </w:rPr>
-        <w:t>Edit/add book records</w:t>
+        <w:t>Edit/add patron records</w:t>
       </w:r>
     </w:p>
     <w:p>
@@ -816,7 +818,7 @@
         <w:rPr>
           <w:rFonts w:cs="Arial"/>
         </w:rPr>
-        <w:t>Edit/add patron records</w:t>
+        <w:t>Purchase books</w:t>
       </w:r>
     </w:p>
     <w:p>
@@ -834,7 +836,7 @@
         <w:rPr>
           <w:rFonts w:cs="Arial"/>
         </w:rPr>
-        <w:t>Purchase books</w:t>
+        <w:t>Delete records</w:t>
       </w:r>
     </w:p>
     <w:p>
@@ -852,7 +854,7 @@
         <w:rPr>
           <w:rFonts w:cs="Arial"/>
         </w:rPr>
-        <w:t>Delete records</w:t>
+        <w:t>Maintain database</w:t>
       </w:r>
     </w:p>
     <w:p>
@@ -870,7 +872,7 @@
         <w:rPr>
           <w:rFonts w:cs="Arial"/>
         </w:rPr>
-        <w:t>Maintain database</w:t>
+        <w:t>Reset passwords directly</w:t>
       </w:r>
     </w:p>
     <w:p>
@@ -888,7 +890,7 @@
         <w:rPr>
           <w:rFonts w:cs="Arial"/>
         </w:rPr>
-        <w:t>Reset passwords directly</w:t>
+        <w:t>Receive purchase requests</w:t>
       </w:r>
     </w:p>
     <w:p>
@@ -906,7 +908,7 @@
         <w:rPr>
           <w:rFonts w:cs="Arial"/>
         </w:rPr>
-        <w:t>Receive purchase requests</w:t>
+        <w:t>Update delivery status</w:t>
       </w:r>
     </w:p>
     <w:p>
@@ -924,28 +926,8 @@
         <w:rPr>
           <w:rFonts w:cs="Arial"/>
         </w:rPr>
-        <w:t>Update delivery status</w:t>
-      </w:r>
-    </w:p>
-    <w:p>
-      <w:pPr>
-        <w:pStyle w:val="ListParagraph"/>
-        <w:numPr>
-          <w:ilvl w:val="0"/>
-          <w:numId w:val="1"/>
-        </w:numPr>
-        <w:rPr>
-          <w:rFonts w:cs="Arial"/>
-        </w:rPr>
-      </w:pPr>
-      <w:r>
-        <w:rPr>
-          <w:rFonts w:cs="Arial"/>
-        </w:rPr>
         <w:t xml:space="preserve">Send purchase estimates and bills.  </w:t>
       </w:r>
-      <w:bookmarkStart w:id="0" w:name="_GoBack"/>
-      <w:bookmarkEnd w:id="0"/>
     </w:p>
     <w:p>
       <w:pPr>

</xml_diff>

<commit_message>
changed system requirements to exclude vendor consideration
</commit_message>
<xml_diff>
--- a/list of use cases.docx
+++ b/list of use cases.docx
@@ -696,20 +696,10 @@
     <w:p>
       <w:pPr>
         <w:pStyle w:val="ListParagraph"/>
-        <w:numPr>
-          <w:ilvl w:val="0"/>
-          <w:numId w:val="1"/>
-        </w:numPr>
         <w:rPr>
           <w:rFonts w:cs="Arial"/>
         </w:rPr>
       </w:pPr>
-      <w:r>
-        <w:rPr>
-          <w:rFonts w:cs="Arial"/>
-        </w:rPr>
-        <w:t>Pay late fees</w:t>
-      </w:r>
     </w:p>
     <w:p>
       <w:pPr>
@@ -722,6 +712,7 @@
           <w:rFonts w:cs="Arial"/>
         </w:rPr>
       </w:pPr>
+      <w:bookmarkStart w:id="0" w:name="_GoBack"/>
       <w:r>
         <w:rPr>
           <w:rFonts w:cs="Arial"/>
@@ -828,69 +819,25 @@
         </w:numPr>
         <w:rPr>
           <w:rFonts w:cs="Arial"/>
+          <w:highlight w:val="yellow"/>
         </w:rPr>
       </w:pPr>
       <w:r>
         <w:rPr>
           <w:rFonts w:cs="Arial"/>
+          <w:highlight w:val="yellow"/>
         </w:rPr>
-        <w:t>Receive purchase requests</w:t>
+        <w:t>Log out</w:t>
       </w:r>
-    </w:p>
-    <w:p>
-      <w:pPr>
-        <w:pStyle w:val="ListParagraph"/>
-        <w:numPr>
-          <w:ilvl w:val="0"/>
-          <w:numId w:val="1"/>
-        </w:numPr>
-        <w:rPr>
-          <w:rFonts w:cs="Arial"/>
-        </w:rPr>
-      </w:pPr>
       <w:r>
         <w:rPr>
           <w:rFonts w:cs="Arial"/>
+          <w:highlight w:val="yellow"/>
         </w:rPr>
-        <w:t>Update delivery status</w:t>
+        <w:t xml:space="preserve">   – Nana will work on this one--</w:t>
       </w:r>
     </w:p>
-    <w:p>
-      <w:pPr>
-        <w:pStyle w:val="ListParagraph"/>
-        <w:numPr>
-          <w:ilvl w:val="0"/>
-          <w:numId w:val="1"/>
-        </w:numPr>
-        <w:rPr>
-          <w:rFonts w:cs="Arial"/>
-        </w:rPr>
-      </w:pPr>
-      <w:r>
-        <w:rPr>
-          <w:rFonts w:cs="Arial"/>
-        </w:rPr>
-        <w:t xml:space="preserve">Send purchase estimates and bills.  </w:t>
-      </w:r>
-    </w:p>
-    <w:p>
-      <w:pPr>
-        <w:pStyle w:val="ListParagraph"/>
-        <w:numPr>
-          <w:ilvl w:val="0"/>
-          <w:numId w:val="1"/>
-        </w:numPr>
-        <w:rPr>
-          <w:rFonts w:cs="Arial"/>
-        </w:rPr>
-      </w:pPr>
-      <w:r>
-        <w:rPr>
-          <w:rFonts w:cs="Arial"/>
-        </w:rPr>
-        <w:t>Log out</w:t>
-      </w:r>
-    </w:p>
+    <w:bookmarkEnd w:id="0"/>
     <w:p>
       <w:r>
         <w:rPr>
@@ -898,8 +845,6 @@
         </w:rPr>
         <w:tab/>
       </w:r>
-      <w:bookmarkStart w:id="0" w:name="_GoBack"/>
-      <w:bookmarkEnd w:id="0"/>
     </w:p>
     <w:sectPr>
       <w:pgSz w:w="12240" w:h="15840"/>

</xml_diff>